<commit_message>
update use case description
</commit_message>
<xml_diff>
--- a/bug_traking_system_use_case_template.docx
+++ b/bug_traking_system_use_case_template.docx
@@ -1,6 +1,6 @@
 
 <file path=word/document.xml><?xml version="1.0" encoding="utf-8"?>
-<w:document xmlns:wpc="http://schemas.microsoft.com/office/word/2010/wordprocessingCanvas" xmlns:cx="http://schemas.microsoft.com/office/drawing/2014/chartex" xmlns:cx1="http://schemas.microsoft.com/office/drawing/2015/9/8/chartex" xmlns:cx2="http://schemas.microsoft.com/office/drawing/2015/10/21/chartex" xmlns:cx3="http://schemas.microsoft.com/office/drawing/2016/5/9/chartex" xmlns:cx4="http://schemas.microsoft.com/office/drawing/2016/5/10/chartex" xmlns:cx5="http://schemas.microsoft.com/office/drawing/2016/5/11/chartex" xmlns:cx6="http://schemas.microsoft.com/office/drawing/2016/5/12/chartex" xmlns:cx7="http://schemas.microsoft.com/office/drawing/2016/5/13/chartex" xmlns:cx8="http://schemas.microsoft.com/office/drawing/2016/5/14/chartex" xmlns:mc="http://schemas.openxmlformats.org/markup-compatibility/2006" xmlns:aink="http://schemas.microsoft.com/office/drawing/2016/ink" xmlns:am3d="http://schemas.microsoft.com/office/drawing/2017/model3d" xmlns:o="urn:schemas-microsoft-com:office:office" xmlns:r="http://schemas.openxmlformats.org/officeDocument/2006/relationships" xmlns:m="http://schemas.openxmlformats.org/officeDocument/2006/math" xmlns:v="urn:schemas-microsoft-com:vml" xmlns:wp14="http://schemas.microsoft.com/office/word/2010/wordprocessingDrawing" xmlns:wp="http://schemas.openxmlformats.org/drawingml/2006/wordprocessingDrawing" xmlns:w10="urn:schemas-microsoft-com:office:word" xmlns:w="http://schemas.openxmlformats.org/wordprocessingml/2006/main" xmlns:w14="http://schemas.microsoft.com/office/word/2010/wordml" xmlns:w15="http://schemas.microsoft.com/office/word/2012/wordml" xmlns:w16cex="http://schemas.microsoft.com/office/word/2018/wordml/cex" xmlns:w16cid="http://schemas.microsoft.com/office/word/2016/wordml/cid" xmlns:w16="http://schemas.microsoft.com/office/word/2018/wordml" xmlns:w16se="http://schemas.microsoft.com/office/word/2015/wordml/symex" xmlns:wpg="http://schemas.microsoft.com/office/word/2010/wordprocessingGroup" xmlns:wpi="http://schemas.microsoft.com/office/word/2010/wordprocessingInk" xmlns:wne="http://schemas.microsoft.com/office/word/2006/wordml" xmlns:wps="http://schemas.microsoft.com/office/word/2010/wordprocessingShape" mc:Ignorable="w14 w15 w16se w16cid w16 w16cex wp14">
+<w:document xmlns:wpc="http://schemas.microsoft.com/office/word/2010/wordprocessingCanvas" xmlns:cx="http://schemas.microsoft.com/office/drawing/2014/chartex" xmlns:cx1="http://schemas.microsoft.com/office/drawing/2015/9/8/chartex" xmlns:cx2="http://schemas.microsoft.com/office/drawing/2015/10/21/chartex" xmlns:cx3="http://schemas.microsoft.com/office/drawing/2016/5/9/chartex" xmlns:cx4="http://schemas.microsoft.com/office/drawing/2016/5/10/chartex" xmlns:cx5="http://schemas.microsoft.com/office/drawing/2016/5/11/chartex" xmlns:cx6="http://schemas.microsoft.com/office/drawing/2016/5/12/chartex" xmlns:cx7="http://schemas.microsoft.com/office/drawing/2016/5/13/chartex" xmlns:cx8="http://schemas.microsoft.com/office/drawing/2016/5/14/chartex" xmlns:mc="http://schemas.openxmlformats.org/markup-compatibility/2006" xmlns:aink="http://schemas.microsoft.com/office/drawing/2016/ink" xmlns:am3d="http://schemas.microsoft.com/office/drawing/2017/model3d" xmlns:o="urn:schemas-microsoft-com:office:office" xmlns:r="http://schemas.openxmlformats.org/officeDocument/2006/relationships" xmlns:m="http://schemas.openxmlformats.org/officeDocument/2006/math" xmlns:v="urn:schemas-microsoft-com:vml" xmlns:wp14="http://schemas.microsoft.com/office/word/2010/wordprocessingDrawing" xmlns:wp="http://schemas.openxmlformats.org/drawingml/2006/wordprocessingDrawing" xmlns:w10="urn:schemas-microsoft-com:office:word" xmlns:w="http://schemas.openxmlformats.org/wordprocessingml/2006/main" xmlns:w14="http://schemas.microsoft.com/office/word/2010/wordml" xmlns:w15="http://schemas.microsoft.com/office/word/2012/wordml" xmlns:w16cex="http://schemas.microsoft.com/office/word/2018/wordml/cex" xmlns:w16cid="http://schemas.microsoft.com/office/word/2016/wordml/cid" xmlns:w16="http://schemas.microsoft.com/office/word/2018/wordml" xmlns:w16sdtdh="http://schemas.microsoft.com/office/word/2020/wordml/sdtdatahash" xmlns:w16se="http://schemas.microsoft.com/office/word/2015/wordml/symex" xmlns:wpg="http://schemas.microsoft.com/office/word/2010/wordprocessingGroup" xmlns:wpi="http://schemas.microsoft.com/office/word/2010/wordprocessingInk" xmlns:wne="http://schemas.microsoft.com/office/word/2006/wordml" xmlns:wps="http://schemas.microsoft.com/office/word/2010/wordprocessingShape" mc:Ignorable="w14 w15 w16se w16cid w16 w16cex w16sdtdh wp14">
   <w:body>
     <w:p>
       <w:pPr>
@@ -1227,10 +1227,7 @@
               <w:jc w:val="left"/>
             </w:pPr>
             <w:r>
-              <w:t>1</w:t>
-            </w:r>
-            <w:r>
-              <w:t xml:space="preserve">. </w:t>
+              <w:t xml:space="preserve">1. </w:t>
             </w:r>
             <w:proofErr w:type="spellStart"/>
             <w:r>
@@ -2357,320 +2354,10 @@
           <w:p>
             <w:pPr>
               <w:widowControl w:val="0"/>
-              <w:numPr>
-                <w:ilvl w:val="0"/>
-                <w:numId w:val="3"/>
-              </w:numPr>
-              <w:spacing w:before="0" w:line="240" w:lineRule="auto"/>
-              <w:jc w:val="left"/>
-            </w:pPr>
-            <w:proofErr w:type="spellStart"/>
-            <w:r>
-              <w:t>Verificatorul</w:t>
-            </w:r>
-            <w:proofErr w:type="spellEnd"/>
-            <w:r>
-              <w:t xml:space="preserve"> </w:t>
-            </w:r>
-            <w:proofErr w:type="spellStart"/>
-            <w:r>
-              <w:t>primeste</w:t>
-            </w:r>
-            <w:proofErr w:type="spellEnd"/>
-            <w:r>
-              <w:t xml:space="preserve"> </w:t>
-            </w:r>
-            <w:proofErr w:type="spellStart"/>
-            <w:r>
-              <w:t>cererea</w:t>
-            </w:r>
-            <w:proofErr w:type="spellEnd"/>
-            <w:r>
-              <w:t xml:space="preserve"> </w:t>
-            </w:r>
-            <w:proofErr w:type="spellStart"/>
-            <w:r>
-              <w:t>si</w:t>
-            </w:r>
-            <w:proofErr w:type="spellEnd"/>
-            <w:r>
-              <w:t xml:space="preserve"> o </w:t>
-            </w:r>
-            <w:proofErr w:type="spellStart"/>
-            <w:r>
-              <w:t>accepta</w:t>
-            </w:r>
-            <w:proofErr w:type="spellEnd"/>
-          </w:p>
-          <w:p>
-            <w:pPr>
-              <w:widowControl w:val="0"/>
-              <w:numPr>
-                <w:ilvl w:val="0"/>
-                <w:numId w:val="3"/>
-              </w:numPr>
-              <w:spacing w:before="0" w:line="240" w:lineRule="auto"/>
-              <w:jc w:val="left"/>
-            </w:pPr>
-            <w:proofErr w:type="spellStart"/>
-            <w:r>
-              <w:t>Sistemul</w:t>
-            </w:r>
-            <w:proofErr w:type="spellEnd"/>
-            <w:r>
-              <w:t xml:space="preserve"> </w:t>
-            </w:r>
-            <w:proofErr w:type="spellStart"/>
-            <w:r>
-              <w:t>scoate</w:t>
-            </w:r>
-            <w:proofErr w:type="spellEnd"/>
-            <w:r>
-              <w:t xml:space="preserve"> </w:t>
-            </w:r>
-            <w:proofErr w:type="spellStart"/>
-            <w:r>
-              <w:t>modifica</w:t>
-            </w:r>
-            <w:proofErr w:type="spellEnd"/>
-            <w:r>
-              <w:t xml:space="preserve"> </w:t>
-            </w:r>
-            <w:proofErr w:type="spellStart"/>
-            <w:r>
-              <w:t>statusul</w:t>
-            </w:r>
-            <w:proofErr w:type="spellEnd"/>
-            <w:r>
-              <w:t xml:space="preserve"> bug-</w:t>
-            </w:r>
-            <w:proofErr w:type="spellStart"/>
-            <w:r>
-              <w:t>ului</w:t>
-            </w:r>
-            <w:proofErr w:type="spellEnd"/>
-            <w:r>
-              <w:t xml:space="preserve"> in “Solved”</w:t>
-            </w:r>
-          </w:p>
-          <w:p>
-            <w:pPr>
-              <w:widowControl w:val="0"/>
-              <w:numPr>
-                <w:ilvl w:val="0"/>
-                <w:numId w:val="3"/>
-              </w:numPr>
-              <w:spacing w:before="0" w:line="240" w:lineRule="auto"/>
-              <w:jc w:val="left"/>
-            </w:pPr>
-            <w:proofErr w:type="spellStart"/>
-            <w:r>
-              <w:t>Sistemul</w:t>
-            </w:r>
-            <w:proofErr w:type="spellEnd"/>
-            <w:r>
-              <w:t xml:space="preserve"> </w:t>
-            </w:r>
-            <w:proofErr w:type="spellStart"/>
-            <w:r>
-              <w:t>scoate</w:t>
-            </w:r>
-            <w:proofErr w:type="spellEnd"/>
-            <w:r>
-              <w:t xml:space="preserve"> bug-ul din </w:t>
-            </w:r>
-            <w:proofErr w:type="spellStart"/>
-            <w:r>
-              <w:t>lista</w:t>
-            </w:r>
-            <w:proofErr w:type="spellEnd"/>
-            <w:r>
-              <w:t xml:space="preserve"> bug-</w:t>
-            </w:r>
-            <w:proofErr w:type="spellStart"/>
-            <w:r>
-              <w:t>urilor</w:t>
-            </w:r>
-            <w:proofErr w:type="spellEnd"/>
-            <w:r>
-              <w:t xml:space="preserve"> active </w:t>
-            </w:r>
-            <w:proofErr w:type="spellStart"/>
-            <w:r>
-              <w:t>si</w:t>
-            </w:r>
-            <w:proofErr w:type="spellEnd"/>
-            <w:r>
-              <w:t xml:space="preserve"> il </w:t>
-            </w:r>
-            <w:proofErr w:type="spellStart"/>
-            <w:r>
-              <w:t>adauga</w:t>
-            </w:r>
-            <w:proofErr w:type="spellEnd"/>
-            <w:r>
-              <w:t xml:space="preserve"> in </w:t>
-            </w:r>
-            <w:proofErr w:type="spellStart"/>
-            <w:r>
-              <w:t>lista</w:t>
-            </w:r>
-            <w:proofErr w:type="spellEnd"/>
-            <w:r>
-              <w:t xml:space="preserve"> cu bug-</w:t>
-            </w:r>
-            <w:proofErr w:type="spellStart"/>
-            <w:r>
-              <w:t>uri</w:t>
-            </w:r>
-            <w:proofErr w:type="spellEnd"/>
-            <w:r>
-              <w:t xml:space="preserve"> </w:t>
-            </w:r>
-            <w:proofErr w:type="spellStart"/>
-            <w:r>
-              <w:t>rezolvate</w:t>
-            </w:r>
-            <w:proofErr w:type="spellEnd"/>
-          </w:p>
-          <w:p>
-            <w:pPr>
-              <w:widowControl w:val="0"/>
-              <w:numPr>
-                <w:ilvl w:val="0"/>
-                <w:numId w:val="3"/>
-              </w:numPr>
-              <w:spacing w:before="0" w:line="240" w:lineRule="auto"/>
-              <w:jc w:val="left"/>
-            </w:pPr>
-            <w:proofErr w:type="spellStart"/>
-            <w:r>
-              <w:t>Sistemul</w:t>
-            </w:r>
-            <w:proofErr w:type="spellEnd"/>
-            <w:r>
-              <w:t xml:space="preserve"> </w:t>
-            </w:r>
-            <w:proofErr w:type="spellStart"/>
-            <w:r>
-              <w:t>incrementeaza</w:t>
-            </w:r>
-            <w:proofErr w:type="spellEnd"/>
-            <w:r>
-              <w:t xml:space="preserve"> </w:t>
-            </w:r>
-            <w:proofErr w:type="spellStart"/>
-            <w:r>
-              <w:t>scorul</w:t>
-            </w:r>
-            <w:proofErr w:type="spellEnd"/>
-            <w:r>
-              <w:t xml:space="preserve"> </w:t>
-            </w:r>
-            <w:proofErr w:type="spellStart"/>
-            <w:r>
-              <w:t>programatorului</w:t>
-            </w:r>
-            <w:proofErr w:type="spellEnd"/>
-            <w:r>
-              <w:t xml:space="preserve"> care a </w:t>
-            </w:r>
-            <w:proofErr w:type="spellStart"/>
-            <w:r>
-              <w:t>rezolvat</w:t>
-            </w:r>
-            <w:proofErr w:type="spellEnd"/>
-            <w:r>
-              <w:t xml:space="preserve"> bug-ul</w:t>
-            </w:r>
-          </w:p>
-          <w:p>
-            <w:pPr>
-              <w:widowControl w:val="0"/>
-              <w:numPr>
-                <w:ilvl w:val="0"/>
-                <w:numId w:val="3"/>
-              </w:numPr>
-              <w:spacing w:before="0" w:line="240" w:lineRule="auto"/>
-              <w:jc w:val="left"/>
-            </w:pPr>
-            <w:proofErr w:type="spellStart"/>
-            <w:r>
-              <w:t>Sistemul</w:t>
-            </w:r>
-            <w:proofErr w:type="spellEnd"/>
-            <w:r>
-              <w:t xml:space="preserve"> </w:t>
-            </w:r>
-            <w:proofErr w:type="spellStart"/>
-            <w:r>
-              <w:t>notifica</w:t>
-            </w:r>
-            <w:proofErr w:type="spellEnd"/>
-            <w:r>
-              <w:t xml:space="preserve"> </w:t>
-            </w:r>
-            <w:proofErr w:type="spellStart"/>
-            <w:r>
-              <w:t>utilizatorul</w:t>
-            </w:r>
-            <w:proofErr w:type="spellEnd"/>
-            <w:r>
-              <w:t xml:space="preserve"> ca </w:t>
-            </w:r>
-            <w:proofErr w:type="spellStart"/>
-            <w:r>
-              <w:t>cererea</w:t>
-            </w:r>
-            <w:proofErr w:type="spellEnd"/>
-            <w:r>
-              <w:t xml:space="preserve"> de </w:t>
-            </w:r>
-            <w:proofErr w:type="spellStart"/>
-            <w:r>
-              <w:t>verificare</w:t>
-            </w:r>
-            <w:proofErr w:type="spellEnd"/>
-            <w:r>
-              <w:t xml:space="preserve"> a </w:t>
-            </w:r>
-            <w:proofErr w:type="spellStart"/>
-            <w:r>
-              <w:t>fost</w:t>
-            </w:r>
-            <w:proofErr w:type="spellEnd"/>
-            <w:r>
-              <w:t xml:space="preserve"> </w:t>
-            </w:r>
-            <w:proofErr w:type="spellStart"/>
-            <w:r>
-              <w:t>acceptata</w:t>
-            </w:r>
-            <w:proofErr w:type="spellEnd"/>
-            <w:r>
-              <w:t xml:space="preserve"> </w:t>
-            </w:r>
-            <w:proofErr w:type="spellStart"/>
-            <w:r>
-              <w:t>si</w:t>
-            </w:r>
-            <w:proofErr w:type="spellEnd"/>
-            <w:r>
-              <w:t xml:space="preserve"> bug-ul a </w:t>
-            </w:r>
-            <w:proofErr w:type="spellStart"/>
-            <w:r>
-              <w:t>fost</w:t>
-            </w:r>
-            <w:proofErr w:type="spellEnd"/>
-            <w:r>
-              <w:t xml:space="preserve"> </w:t>
-            </w:r>
-            <w:proofErr w:type="spellStart"/>
-            <w:r>
-              <w:t>rezolvat</w:t>
-            </w:r>
-            <w:proofErr w:type="spellEnd"/>
+              <w:spacing w:before="0" w:line="240" w:lineRule="auto"/>
+              <w:ind w:left="360"/>
+              <w:jc w:val="left"/>
+            </w:pPr>
           </w:p>
         </w:tc>
       </w:tr>
@@ -2724,506 +2411,15 @@
               <w:spacing w:before="0" w:line="240" w:lineRule="auto"/>
               <w:jc w:val="left"/>
               <w:rPr>
-                <w:b/>
-              </w:rPr>
-            </w:pPr>
-            <w:r>
-              <w:rPr>
-                <w:b/>
-              </w:rPr>
-              <w:t>2.</w:t>
-            </w:r>
-            <w:r>
-              <w:rPr>
-                <w:b/>
-              </w:rPr>
-              <w:t>1</w:t>
-            </w:r>
-            <w:r>
-              <w:rPr>
-                <w:b/>
-              </w:rPr>
-              <w:t xml:space="preserve"> </w:t>
-            </w:r>
-            <w:proofErr w:type="spellStart"/>
-            <w:r>
-              <w:rPr>
-                <w:b/>
-              </w:rPr>
-              <w:t>Trimitere</w:t>
-            </w:r>
-            <w:proofErr w:type="spellEnd"/>
-            <w:r>
-              <w:rPr>
-                <w:b/>
-              </w:rPr>
-              <w:t xml:space="preserve"> </w:t>
-            </w:r>
-            <w:proofErr w:type="spellStart"/>
-            <w:r>
-              <w:rPr>
-                <w:b/>
-              </w:rPr>
-              <w:t>cerere</w:t>
-            </w:r>
-            <w:proofErr w:type="spellEnd"/>
-            <w:r>
-              <w:rPr>
-                <w:b/>
-              </w:rPr>
-              <w:t xml:space="preserve"> </w:t>
-            </w:r>
-            <w:proofErr w:type="spellStart"/>
-            <w:r>
-              <w:rPr>
-                <w:b/>
-              </w:rPr>
-              <w:t>verificare</w:t>
-            </w:r>
-            <w:proofErr w:type="spellEnd"/>
-            <w:r>
-              <w:rPr>
-                <w:b/>
-              </w:rPr>
-              <w:t xml:space="preserve"> bug</w:t>
-            </w:r>
-            <w:r>
-              <w:rPr>
-                <w:b/>
-              </w:rPr>
-              <w:t xml:space="preserve"> </w:t>
-            </w:r>
-            <w:proofErr w:type="spellStart"/>
-            <w:r>
-              <w:rPr>
-                <w:b/>
-              </w:rPr>
-              <w:t>si</w:t>
-            </w:r>
-            <w:proofErr w:type="spellEnd"/>
-            <w:r>
-              <w:rPr>
-                <w:b/>
-              </w:rPr>
-              <w:t xml:space="preserve"> e </w:t>
-            </w:r>
-            <w:proofErr w:type="spellStart"/>
-            <w:r>
-              <w:rPr>
-                <w:b/>
-              </w:rPr>
-              <w:t>respinsa</w:t>
-            </w:r>
-            <w:proofErr w:type="spellEnd"/>
-          </w:p>
-          <w:p>
-            <w:pPr>
-              <w:widowControl w:val="0"/>
-              <w:spacing w:before="0" w:line="240" w:lineRule="auto"/>
-              <w:jc w:val="left"/>
-            </w:pPr>
-          </w:p>
-          <w:p>
-            <w:pPr>
-              <w:widowControl w:val="0"/>
-              <w:numPr>
-                <w:ilvl w:val="0"/>
-                <w:numId w:val="7"/>
-              </w:numPr>
-              <w:spacing w:before="0" w:line="240" w:lineRule="auto"/>
-              <w:jc w:val="left"/>
-            </w:pPr>
-            <w:proofErr w:type="spellStart"/>
-            <w:r>
-              <w:t>Programatorul</w:t>
-            </w:r>
-            <w:proofErr w:type="spellEnd"/>
-            <w:r>
-              <w:t xml:space="preserve"> </w:t>
-            </w:r>
-            <w:proofErr w:type="spellStart"/>
-            <w:r>
-              <w:t>trimite</w:t>
-            </w:r>
-            <w:proofErr w:type="spellEnd"/>
-            <w:r>
-              <w:t xml:space="preserve"> </w:t>
-            </w:r>
-            <w:proofErr w:type="spellStart"/>
-            <w:r>
-              <w:t>cererea</w:t>
-            </w:r>
-            <w:proofErr w:type="spellEnd"/>
-            <w:r>
-              <w:t xml:space="preserve"> </w:t>
-            </w:r>
-            <w:proofErr w:type="spellStart"/>
-            <w:r>
-              <w:t>pentru</w:t>
-            </w:r>
-            <w:proofErr w:type="spellEnd"/>
-            <w:r>
-              <w:t xml:space="preserve"> ca un </w:t>
-            </w:r>
-            <w:proofErr w:type="spellStart"/>
-            <w:r>
-              <w:t>verificator</w:t>
-            </w:r>
-            <w:proofErr w:type="spellEnd"/>
-            <w:r>
-              <w:t xml:space="preserve"> </w:t>
-            </w:r>
-            <w:proofErr w:type="spellStart"/>
-            <w:r>
-              <w:t>sa</w:t>
-            </w:r>
-            <w:proofErr w:type="spellEnd"/>
-            <w:r>
-              <w:t xml:space="preserve"> determine </w:t>
-            </w:r>
-            <w:proofErr w:type="spellStart"/>
-            <w:r>
-              <w:t>daca</w:t>
-            </w:r>
-            <w:proofErr w:type="spellEnd"/>
-            <w:r>
-              <w:t xml:space="preserve"> bug-ul a </w:t>
-            </w:r>
-            <w:proofErr w:type="spellStart"/>
-            <w:r>
-              <w:t>fost</w:t>
-            </w:r>
-            <w:proofErr w:type="spellEnd"/>
-            <w:r>
-              <w:t xml:space="preserve"> </w:t>
-            </w:r>
-            <w:proofErr w:type="spellStart"/>
-            <w:r>
-              <w:t>sau</w:t>
-            </w:r>
-            <w:proofErr w:type="spellEnd"/>
-            <w:r>
-              <w:t xml:space="preserve"> nu </w:t>
-            </w:r>
-            <w:proofErr w:type="spellStart"/>
-            <w:r>
-              <w:t>rezolvat</w:t>
-            </w:r>
-            <w:proofErr w:type="spellEnd"/>
-            <w:r>
-              <w:t>.</w:t>
-            </w:r>
-          </w:p>
-          <w:p>
-            <w:pPr>
-              <w:widowControl w:val="0"/>
-              <w:numPr>
-                <w:ilvl w:val="0"/>
-                <w:numId w:val="7"/>
-              </w:numPr>
-              <w:spacing w:before="0" w:line="240" w:lineRule="auto"/>
-              <w:jc w:val="left"/>
-            </w:pPr>
-            <w:proofErr w:type="spellStart"/>
-            <w:r>
-              <w:t>Sistemul</w:t>
-            </w:r>
-            <w:proofErr w:type="spellEnd"/>
-            <w:r>
-              <w:t xml:space="preserve"> </w:t>
-            </w:r>
-            <w:proofErr w:type="spellStart"/>
-            <w:r>
-              <w:t>confirma</w:t>
-            </w:r>
-            <w:proofErr w:type="spellEnd"/>
-            <w:r>
-              <w:t xml:space="preserve"> ca </w:t>
-            </w:r>
-            <w:proofErr w:type="spellStart"/>
-            <w:r>
-              <w:t>cererea</w:t>
-            </w:r>
-            <w:proofErr w:type="spellEnd"/>
-            <w:r>
-              <w:t xml:space="preserve"> a </w:t>
-            </w:r>
-            <w:proofErr w:type="spellStart"/>
-            <w:r>
-              <w:t>fost</w:t>
-            </w:r>
-            <w:proofErr w:type="spellEnd"/>
-            <w:r>
-              <w:t xml:space="preserve"> </w:t>
-            </w:r>
-            <w:proofErr w:type="spellStart"/>
-            <w:r>
-              <w:t>trimisa</w:t>
-            </w:r>
-            <w:proofErr w:type="spellEnd"/>
-            <w:r>
-              <w:t xml:space="preserve"> </w:t>
-            </w:r>
-            <w:proofErr w:type="spellStart"/>
-            <w:r>
-              <w:t>si</w:t>
-            </w:r>
-            <w:proofErr w:type="spellEnd"/>
-            <w:r>
-              <w:t xml:space="preserve"> </w:t>
-            </w:r>
-            <w:proofErr w:type="spellStart"/>
-            <w:r>
-              <w:t>informeaza</w:t>
-            </w:r>
-            <w:proofErr w:type="spellEnd"/>
-            <w:r>
-              <w:t xml:space="preserve"> </w:t>
-            </w:r>
-            <w:proofErr w:type="spellStart"/>
-            <w:r>
-              <w:t>programatorul</w:t>
-            </w:r>
-            <w:proofErr w:type="spellEnd"/>
-            <w:r>
-              <w:t xml:space="preserve"> ca </w:t>
-            </w:r>
-            <w:proofErr w:type="spellStart"/>
-            <w:r>
-              <w:t>urmeaza</w:t>
-            </w:r>
-            <w:proofErr w:type="spellEnd"/>
-            <w:r>
-              <w:t xml:space="preserve"> </w:t>
-            </w:r>
-            <w:proofErr w:type="spellStart"/>
-            <w:r>
-              <w:t>sa</w:t>
-            </w:r>
-            <w:proofErr w:type="spellEnd"/>
-            <w:r>
-              <w:t xml:space="preserve"> </w:t>
-            </w:r>
-            <w:proofErr w:type="spellStart"/>
-            <w:r>
-              <w:t>primeasca</w:t>
-            </w:r>
-            <w:proofErr w:type="spellEnd"/>
-            <w:r>
-              <w:t xml:space="preserve"> un </w:t>
-            </w:r>
-            <w:proofErr w:type="spellStart"/>
-            <w:r>
-              <w:t>raspuns</w:t>
-            </w:r>
-            <w:proofErr w:type="spellEnd"/>
-          </w:p>
-          <w:p>
-            <w:pPr>
-              <w:widowControl w:val="0"/>
-              <w:numPr>
-                <w:ilvl w:val="0"/>
-                <w:numId w:val="7"/>
-              </w:numPr>
-              <w:spacing w:before="0" w:line="240" w:lineRule="auto"/>
-              <w:jc w:val="left"/>
-            </w:pPr>
-            <w:proofErr w:type="spellStart"/>
-            <w:r>
-              <w:t>Verificatorul</w:t>
-            </w:r>
-            <w:proofErr w:type="spellEnd"/>
-            <w:r>
-              <w:t xml:space="preserve"> </w:t>
-            </w:r>
-            <w:proofErr w:type="spellStart"/>
-            <w:r>
-              <w:t>primeste</w:t>
-            </w:r>
-            <w:proofErr w:type="spellEnd"/>
-            <w:r>
-              <w:t xml:space="preserve"> </w:t>
-            </w:r>
-            <w:proofErr w:type="spellStart"/>
-            <w:r>
-              <w:t>cererea</w:t>
-            </w:r>
-            <w:proofErr w:type="spellEnd"/>
-            <w:r>
-              <w:t xml:space="preserve"> </w:t>
-            </w:r>
-            <w:proofErr w:type="spellStart"/>
-            <w:r>
-              <w:t>si</w:t>
-            </w:r>
-            <w:proofErr w:type="spellEnd"/>
-            <w:r>
-              <w:t xml:space="preserve"> o </w:t>
-            </w:r>
-            <w:proofErr w:type="spellStart"/>
-            <w:r>
-              <w:t>respinge</w:t>
-            </w:r>
-            <w:proofErr w:type="spellEnd"/>
-          </w:p>
-          <w:p>
-            <w:pPr>
-              <w:widowControl w:val="0"/>
-              <w:numPr>
-                <w:ilvl w:val="0"/>
-                <w:numId w:val="7"/>
-              </w:numPr>
-              <w:spacing w:before="0" w:line="240" w:lineRule="auto"/>
-              <w:jc w:val="left"/>
-            </w:pPr>
-            <w:proofErr w:type="spellStart"/>
-            <w:r>
-              <w:t>Sistemul</w:t>
-            </w:r>
-            <w:proofErr w:type="spellEnd"/>
-            <w:r>
-              <w:t xml:space="preserve"> </w:t>
-            </w:r>
-            <w:proofErr w:type="spellStart"/>
-            <w:r>
-              <w:t>scoate</w:t>
-            </w:r>
-            <w:proofErr w:type="spellEnd"/>
-            <w:r>
-              <w:t xml:space="preserve"> </w:t>
-            </w:r>
-            <w:proofErr w:type="spellStart"/>
-            <w:r>
-              <w:t>modifica</w:t>
-            </w:r>
-            <w:proofErr w:type="spellEnd"/>
-            <w:r>
-              <w:t xml:space="preserve"> </w:t>
-            </w:r>
-            <w:proofErr w:type="spellStart"/>
-            <w:r>
-              <w:t>statusul</w:t>
-            </w:r>
-            <w:proofErr w:type="spellEnd"/>
-            <w:r>
-              <w:t xml:space="preserve"> bug-</w:t>
-            </w:r>
-            <w:proofErr w:type="spellStart"/>
-            <w:r>
-              <w:t>ului</w:t>
-            </w:r>
-            <w:proofErr w:type="spellEnd"/>
-            <w:r>
-              <w:t xml:space="preserve"> in “</w:t>
-            </w:r>
-            <w:r>
-              <w:t>Active</w:t>
-            </w:r>
-            <w:r>
-              <w:t>”</w:t>
-            </w:r>
-          </w:p>
-          <w:p>
-            <w:pPr>
-              <w:widowControl w:val="0"/>
-              <w:numPr>
-                <w:ilvl w:val="0"/>
-                <w:numId w:val="7"/>
-              </w:numPr>
-              <w:spacing w:before="0" w:line="240" w:lineRule="auto"/>
-              <w:jc w:val="left"/>
-            </w:pPr>
-            <w:proofErr w:type="spellStart"/>
-            <w:r>
-              <w:t>Sistemul</w:t>
-            </w:r>
-            <w:proofErr w:type="spellEnd"/>
-            <w:r>
-              <w:t xml:space="preserve"> </w:t>
-            </w:r>
-            <w:proofErr w:type="spellStart"/>
-            <w:r>
-              <w:t>notifica</w:t>
-            </w:r>
-            <w:proofErr w:type="spellEnd"/>
-            <w:r>
-              <w:t xml:space="preserve"> </w:t>
-            </w:r>
-            <w:proofErr w:type="spellStart"/>
-            <w:r>
-              <w:t>utilizatorul</w:t>
-            </w:r>
-            <w:proofErr w:type="spellEnd"/>
-            <w:r>
-              <w:t xml:space="preserve"> ca </w:t>
-            </w:r>
-            <w:proofErr w:type="spellStart"/>
-            <w:r>
-              <w:t>cererea</w:t>
-            </w:r>
-            <w:proofErr w:type="spellEnd"/>
-            <w:r>
-              <w:t xml:space="preserve"> de </w:t>
-            </w:r>
-            <w:proofErr w:type="spellStart"/>
-            <w:r>
-              <w:t>verificare</w:t>
-            </w:r>
-            <w:proofErr w:type="spellEnd"/>
-            <w:r>
-              <w:t xml:space="preserve"> a </w:t>
-            </w:r>
-            <w:proofErr w:type="spellStart"/>
-            <w:proofErr w:type="gramStart"/>
-            <w:r>
-              <w:t>fost</w:t>
-            </w:r>
-            <w:proofErr w:type="spellEnd"/>
-            <w:r>
-              <w:t xml:space="preserve"> </w:t>
-            </w:r>
-            <w:r>
-              <w:t xml:space="preserve"> </w:t>
-            </w:r>
-            <w:proofErr w:type="spellStart"/>
-            <w:r>
-              <w:t>respinsa</w:t>
-            </w:r>
-            <w:proofErr w:type="spellEnd"/>
-            <w:proofErr w:type="gramEnd"/>
-            <w:r>
-              <w:t xml:space="preserve"> </w:t>
-            </w:r>
-            <w:proofErr w:type="spellStart"/>
-            <w:r>
-              <w:t>si</w:t>
-            </w:r>
-            <w:proofErr w:type="spellEnd"/>
-            <w:r>
-              <w:t xml:space="preserve"> ca</w:t>
-            </w:r>
-            <w:r>
-              <w:t xml:space="preserve"> bug-ul </w:t>
-            </w:r>
-            <w:r>
-              <w:t xml:space="preserve">nu </w:t>
-            </w:r>
-            <w:r>
-              <w:t xml:space="preserve">a </w:t>
-            </w:r>
-            <w:proofErr w:type="spellStart"/>
-            <w:r>
-              <w:t>fost</w:t>
-            </w:r>
-            <w:proofErr w:type="spellEnd"/>
-            <w:r>
-              <w:t xml:space="preserve"> </w:t>
-            </w:r>
-            <w:proofErr w:type="spellStart"/>
-            <w:r>
-              <w:t>rezolvat</w:t>
-            </w:r>
-            <w:proofErr w:type="spellEnd"/>
+                <w:bCs/>
+              </w:rPr>
+            </w:pPr>
+            <w:r>
+              <w:rPr>
+                <w:bCs/>
+              </w:rPr>
+              <w:t>None</w:t>
+            </w:r>
           </w:p>
         </w:tc>
       </w:tr>
@@ -3361,13 +2557,7 @@
               <w:jc w:val="left"/>
             </w:pPr>
             <w:r>
-              <w:t>UC-</w:t>
-            </w:r>
-            <w:r>
-              <w:t>3</w:t>
-            </w:r>
-            <w:r>
-              <w:t xml:space="preserve"> </w:t>
+              <w:t xml:space="preserve">UC-3 </w:t>
             </w:r>
             <w:proofErr w:type="spellStart"/>
             <w:r>
@@ -3539,7 +2729,6 @@
               <w:rPr>
                 <w:b/>
               </w:rPr>
-              <w:lastRenderedPageBreak/>
               <w:t>Description</w:t>
             </w:r>
           </w:p>
@@ -3712,10 +2901,7 @@
             </w:r>
             <w:proofErr w:type="spellEnd"/>
             <w:r>
-              <w:t>.</w:t>
-            </w:r>
-            <w:r>
-              <w:t xml:space="preserve"> </w:t>
+              <w:t xml:space="preserve">. </w:t>
             </w:r>
             <w:proofErr w:type="spellStart"/>
             <w:r>
@@ -4252,6 +3438,7 @@
             </w:pPr>
             <w:proofErr w:type="spellStart"/>
             <w:r>
+              <w:lastRenderedPageBreak/>
               <w:t>Sistemul</w:t>
             </w:r>
             <w:proofErr w:type="spellEnd"/>
@@ -4491,6 +3678,7 @@
               <w:rPr>
                 <w:b/>
               </w:rPr>
+              <w:lastRenderedPageBreak/>
               <w:t>Alternative flows</w:t>
             </w:r>
           </w:p>
@@ -4520,13 +3708,7 @@
               <w:rPr>
                 <w:b/>
               </w:rPr>
-              <w:t>3</w:t>
-            </w:r>
-            <w:r>
-              <w:rPr>
-                <w:b/>
-              </w:rPr>
-              <w:t xml:space="preserve">.1 </w:t>
+              <w:t xml:space="preserve">3.1 </w:t>
             </w:r>
             <w:proofErr w:type="spellStart"/>
             <w:r>
@@ -5337,15 +4519,7 @@
             </w:r>
             <w:proofErr w:type="spellEnd"/>
             <w:r>
-              <w:t xml:space="preserve"> </w:t>
-            </w:r>
-            <w:proofErr w:type="spellStart"/>
-            <w:r>
-              <w:t>si</w:t>
-            </w:r>
-            <w:proofErr w:type="spellEnd"/>
-            <w:r>
-              <w:t xml:space="preserve"> un </w:t>
+              <w:t xml:space="preserve"> si un </w:t>
             </w:r>
             <w:proofErr w:type="spellStart"/>
             <w:r>
@@ -5569,7 +4743,6 @@
               <w:rPr>
                 <w:b/>
               </w:rPr>
-              <w:lastRenderedPageBreak/>
               <w:t>Preconditions</w:t>
             </w:r>
           </w:p>
@@ -6084,6 +5257,7 @@
             </w:pPr>
             <w:proofErr w:type="spellStart"/>
             <w:r>
+              <w:lastRenderedPageBreak/>
               <w:t>Sistemul</w:t>
             </w:r>
             <w:proofErr w:type="spellEnd"/>
@@ -6410,10 +5584,7 @@
             </w:r>
             <w:proofErr w:type="spellStart"/>
             <w:r>
-              <w:t>introdus</w:t>
-            </w:r>
-            <w:r>
-              <w:t>a</w:t>
+              <w:t>introdusa</w:t>
             </w:r>
             <w:proofErr w:type="spellEnd"/>
             <w:r>
@@ -6513,10 +5684,7 @@
             </w:r>
             <w:proofErr w:type="spellEnd"/>
             <w:r>
-              <w:t xml:space="preserve"> reintroduce </w:t>
-            </w:r>
-            <w:r>
-              <w:t xml:space="preserve">o </w:t>
+              <w:t xml:space="preserve"> reintroduce o </w:t>
             </w:r>
             <w:proofErr w:type="spellStart"/>
             <w:r>
@@ -6528,10 +5696,7 @@
             </w:r>
             <w:proofErr w:type="spellStart"/>
             <w:r>
-              <w:t>valid</w:t>
-            </w:r>
-            <w:r>
-              <w:t>a</w:t>
+              <w:t>valida</w:t>
             </w:r>
             <w:proofErr w:type="spellEnd"/>
             <w:r>
@@ -6901,10 +6066,7 @@
             </w:r>
             <w:proofErr w:type="spellEnd"/>
             <w:r>
-              <w:t>-I o</w:t>
-            </w:r>
-            <w:r>
-              <w:t xml:space="preserve"> </w:t>
+              <w:t xml:space="preserve">-I o </w:t>
             </w:r>
             <w:proofErr w:type="spellStart"/>
             <w:r>
@@ -6940,20 +6102,11 @@
             </w:r>
             <w:proofErr w:type="spellStart"/>
             <w:r>
-              <w:t>s</w:t>
-            </w:r>
-            <w:r>
-              <w:t>au</w:t>
-            </w:r>
-            <w:proofErr w:type="spellEnd"/>
-            <w:r>
-              <w:t xml:space="preserve"> un</w:t>
-            </w:r>
-            <w:r>
-              <w:t xml:space="preserve"> alt</w:t>
-            </w:r>
-            <w:r>
-              <w:t xml:space="preserve"> </w:t>
+              <w:t>sau</w:t>
+            </w:r>
+            <w:proofErr w:type="spellEnd"/>
+            <w:r>
+              <w:t xml:space="preserve"> un alt </w:t>
             </w:r>
             <w:proofErr w:type="spellStart"/>
             <w:r>
@@ -7033,10 +6186,7 @@
             </w:r>
             <w:proofErr w:type="spellEnd"/>
             <w:r>
-              <w:t xml:space="preserve"> cu </w:t>
-            </w:r>
-            <w:r>
-              <w:t xml:space="preserve">bug-ul </w:t>
+              <w:t xml:space="preserve"> cu bug-ul </w:t>
             </w:r>
             <w:proofErr w:type="spellStart"/>
             <w:r>
@@ -7239,7 +6389,6 @@
               <w:rPr>
                 <w:b/>
               </w:rPr>
-              <w:lastRenderedPageBreak/>
               <w:t>Postconditions</w:t>
             </w:r>
           </w:p>
@@ -7730,6 +6879,7 @@
               <w:jc w:val="left"/>
             </w:pPr>
             <w:r>
+              <w:lastRenderedPageBreak/>
               <w:t xml:space="preserve">Daca </w:t>
             </w:r>
             <w:proofErr w:type="spellStart"/>
@@ -8186,7 +7336,7 @@
 </file>
 
 <file path=word/endnotes.xml><?xml version="1.0" encoding="utf-8"?>
-<w:endnotes xmlns:wpc="http://schemas.microsoft.com/office/word/2010/wordprocessingCanvas" xmlns:cx="http://schemas.microsoft.com/office/drawing/2014/chartex" xmlns:cx1="http://schemas.microsoft.com/office/drawing/2015/9/8/chartex" xmlns:cx2="http://schemas.microsoft.com/office/drawing/2015/10/21/chartex" xmlns:cx3="http://schemas.microsoft.com/office/drawing/2016/5/9/chartex" xmlns:cx4="http://schemas.microsoft.com/office/drawing/2016/5/10/chartex" xmlns:cx5="http://schemas.microsoft.com/office/drawing/2016/5/11/chartex" xmlns:cx6="http://schemas.microsoft.com/office/drawing/2016/5/12/chartex" xmlns:cx7="http://schemas.microsoft.com/office/drawing/2016/5/13/chartex" xmlns:cx8="http://schemas.microsoft.com/office/drawing/2016/5/14/chartex" xmlns:mc="http://schemas.openxmlformats.org/markup-compatibility/2006" xmlns:aink="http://schemas.microsoft.com/office/drawing/2016/ink" xmlns:am3d="http://schemas.microsoft.com/office/drawing/2017/model3d" xmlns:o="urn:schemas-microsoft-com:office:office" xmlns:r="http://schemas.openxmlformats.org/officeDocument/2006/relationships" xmlns:m="http://schemas.openxmlformats.org/officeDocument/2006/math" xmlns:v="urn:schemas-microsoft-com:vml" xmlns:wp14="http://schemas.microsoft.com/office/word/2010/wordprocessingDrawing" xmlns:wp="http://schemas.openxmlformats.org/drawingml/2006/wordprocessingDrawing" xmlns:w10="urn:schemas-microsoft-com:office:word" xmlns:w="http://schemas.openxmlformats.org/wordprocessingml/2006/main" xmlns:w14="http://schemas.microsoft.com/office/word/2010/wordml" xmlns:w15="http://schemas.microsoft.com/office/word/2012/wordml" xmlns:w16cex="http://schemas.microsoft.com/office/word/2018/wordml/cex" xmlns:w16cid="http://schemas.microsoft.com/office/word/2016/wordml/cid" xmlns:w16="http://schemas.microsoft.com/office/word/2018/wordml" xmlns:w16se="http://schemas.microsoft.com/office/word/2015/wordml/symex" xmlns:wpg="http://schemas.microsoft.com/office/word/2010/wordprocessingGroup" xmlns:wpi="http://schemas.microsoft.com/office/word/2010/wordprocessingInk" xmlns:wne="http://schemas.microsoft.com/office/word/2006/wordml" xmlns:wps="http://schemas.microsoft.com/office/word/2010/wordprocessingShape" mc:Ignorable="w14 w15 w16se w16cid w16 w16cex wp14">
+<w:endnotes xmlns:wpc="http://schemas.microsoft.com/office/word/2010/wordprocessingCanvas" xmlns:cx="http://schemas.microsoft.com/office/drawing/2014/chartex" xmlns:cx1="http://schemas.microsoft.com/office/drawing/2015/9/8/chartex" xmlns:cx2="http://schemas.microsoft.com/office/drawing/2015/10/21/chartex" xmlns:cx3="http://schemas.microsoft.com/office/drawing/2016/5/9/chartex" xmlns:cx4="http://schemas.microsoft.com/office/drawing/2016/5/10/chartex" xmlns:cx5="http://schemas.microsoft.com/office/drawing/2016/5/11/chartex" xmlns:cx6="http://schemas.microsoft.com/office/drawing/2016/5/12/chartex" xmlns:cx7="http://schemas.microsoft.com/office/drawing/2016/5/13/chartex" xmlns:cx8="http://schemas.microsoft.com/office/drawing/2016/5/14/chartex" xmlns:mc="http://schemas.openxmlformats.org/markup-compatibility/2006" xmlns:aink="http://schemas.microsoft.com/office/drawing/2016/ink" xmlns:am3d="http://schemas.microsoft.com/office/drawing/2017/model3d" xmlns:o="urn:schemas-microsoft-com:office:office" xmlns:r="http://schemas.openxmlformats.org/officeDocument/2006/relationships" xmlns:m="http://schemas.openxmlformats.org/officeDocument/2006/math" xmlns:v="urn:schemas-microsoft-com:vml" xmlns:wp14="http://schemas.microsoft.com/office/word/2010/wordprocessingDrawing" xmlns:wp="http://schemas.openxmlformats.org/drawingml/2006/wordprocessingDrawing" xmlns:w10="urn:schemas-microsoft-com:office:word" xmlns:w="http://schemas.openxmlformats.org/wordprocessingml/2006/main" xmlns:w14="http://schemas.microsoft.com/office/word/2010/wordml" xmlns:w15="http://schemas.microsoft.com/office/word/2012/wordml" xmlns:w16cex="http://schemas.microsoft.com/office/word/2018/wordml/cex" xmlns:w16cid="http://schemas.microsoft.com/office/word/2016/wordml/cid" xmlns:w16="http://schemas.microsoft.com/office/word/2018/wordml" xmlns:w16sdtdh="http://schemas.microsoft.com/office/word/2020/wordml/sdtdatahash" xmlns:w16se="http://schemas.microsoft.com/office/word/2015/wordml/symex" xmlns:wpg="http://schemas.microsoft.com/office/word/2010/wordprocessingGroup" xmlns:wpi="http://schemas.microsoft.com/office/word/2010/wordprocessingInk" xmlns:wne="http://schemas.microsoft.com/office/word/2006/wordml" xmlns:wps="http://schemas.microsoft.com/office/word/2010/wordprocessingShape" mc:Ignorable="w14 w15 w16se w16cid w16 w16cex w16sdtdh wp14">
   <w:endnote w:type="separator" w:id="-1">
     <w:p>
       <w:pPr>
@@ -8211,7 +7361,7 @@
 </file>
 
 <file path=word/footnotes.xml><?xml version="1.0" encoding="utf-8"?>
-<w:footnotes xmlns:wpc="http://schemas.microsoft.com/office/word/2010/wordprocessingCanvas" xmlns:cx="http://schemas.microsoft.com/office/drawing/2014/chartex" xmlns:cx1="http://schemas.microsoft.com/office/drawing/2015/9/8/chartex" xmlns:cx2="http://schemas.microsoft.com/office/drawing/2015/10/21/chartex" xmlns:cx3="http://schemas.microsoft.com/office/drawing/2016/5/9/chartex" xmlns:cx4="http://schemas.microsoft.com/office/drawing/2016/5/10/chartex" xmlns:cx5="http://schemas.microsoft.com/office/drawing/2016/5/11/chartex" xmlns:cx6="http://schemas.microsoft.com/office/drawing/2016/5/12/chartex" xmlns:cx7="http://schemas.microsoft.com/office/drawing/2016/5/13/chartex" xmlns:cx8="http://schemas.microsoft.com/office/drawing/2016/5/14/chartex" xmlns:mc="http://schemas.openxmlformats.org/markup-compatibility/2006" xmlns:aink="http://schemas.microsoft.com/office/drawing/2016/ink" xmlns:am3d="http://schemas.microsoft.com/office/drawing/2017/model3d" xmlns:o="urn:schemas-microsoft-com:office:office" xmlns:r="http://schemas.openxmlformats.org/officeDocument/2006/relationships" xmlns:m="http://schemas.openxmlformats.org/officeDocument/2006/math" xmlns:v="urn:schemas-microsoft-com:vml" xmlns:wp14="http://schemas.microsoft.com/office/word/2010/wordprocessingDrawing" xmlns:wp="http://schemas.openxmlformats.org/drawingml/2006/wordprocessingDrawing" xmlns:w10="urn:schemas-microsoft-com:office:word" xmlns:w="http://schemas.openxmlformats.org/wordprocessingml/2006/main" xmlns:w14="http://schemas.microsoft.com/office/word/2010/wordml" xmlns:w15="http://schemas.microsoft.com/office/word/2012/wordml" xmlns:w16cex="http://schemas.microsoft.com/office/word/2018/wordml/cex" xmlns:w16cid="http://schemas.microsoft.com/office/word/2016/wordml/cid" xmlns:w16="http://schemas.microsoft.com/office/word/2018/wordml" xmlns:w16se="http://schemas.microsoft.com/office/word/2015/wordml/symex" xmlns:wpg="http://schemas.microsoft.com/office/word/2010/wordprocessingGroup" xmlns:wpi="http://schemas.microsoft.com/office/word/2010/wordprocessingInk" xmlns:wne="http://schemas.microsoft.com/office/word/2006/wordml" xmlns:wps="http://schemas.microsoft.com/office/word/2010/wordprocessingShape" mc:Ignorable="w14 w15 w16se w16cid w16 w16cex wp14">
+<w:footnotes xmlns:wpc="http://schemas.microsoft.com/office/word/2010/wordprocessingCanvas" xmlns:cx="http://schemas.microsoft.com/office/drawing/2014/chartex" xmlns:cx1="http://schemas.microsoft.com/office/drawing/2015/9/8/chartex" xmlns:cx2="http://schemas.microsoft.com/office/drawing/2015/10/21/chartex" xmlns:cx3="http://schemas.microsoft.com/office/drawing/2016/5/9/chartex" xmlns:cx4="http://schemas.microsoft.com/office/drawing/2016/5/10/chartex" xmlns:cx5="http://schemas.microsoft.com/office/drawing/2016/5/11/chartex" xmlns:cx6="http://schemas.microsoft.com/office/drawing/2016/5/12/chartex" xmlns:cx7="http://schemas.microsoft.com/office/drawing/2016/5/13/chartex" xmlns:cx8="http://schemas.microsoft.com/office/drawing/2016/5/14/chartex" xmlns:mc="http://schemas.openxmlformats.org/markup-compatibility/2006" xmlns:aink="http://schemas.microsoft.com/office/drawing/2016/ink" xmlns:am3d="http://schemas.microsoft.com/office/drawing/2017/model3d" xmlns:o="urn:schemas-microsoft-com:office:office" xmlns:r="http://schemas.openxmlformats.org/officeDocument/2006/relationships" xmlns:m="http://schemas.openxmlformats.org/officeDocument/2006/math" xmlns:v="urn:schemas-microsoft-com:vml" xmlns:wp14="http://schemas.microsoft.com/office/word/2010/wordprocessingDrawing" xmlns:wp="http://schemas.openxmlformats.org/drawingml/2006/wordprocessingDrawing" xmlns:w10="urn:schemas-microsoft-com:office:word" xmlns:w="http://schemas.openxmlformats.org/wordprocessingml/2006/main" xmlns:w14="http://schemas.microsoft.com/office/word/2010/wordml" xmlns:w15="http://schemas.microsoft.com/office/word/2012/wordml" xmlns:w16cex="http://schemas.microsoft.com/office/word/2018/wordml/cex" xmlns:w16cid="http://schemas.microsoft.com/office/word/2016/wordml/cid" xmlns:w16="http://schemas.microsoft.com/office/word/2018/wordml" xmlns:w16sdtdh="http://schemas.microsoft.com/office/word/2020/wordml/sdtdatahash" xmlns:w16se="http://schemas.microsoft.com/office/word/2015/wordml/symex" xmlns:wpg="http://schemas.microsoft.com/office/word/2010/wordprocessingGroup" xmlns:wpi="http://schemas.microsoft.com/office/word/2010/wordprocessingInk" xmlns:wne="http://schemas.microsoft.com/office/word/2006/wordml" xmlns:wps="http://schemas.microsoft.com/office/word/2010/wordprocessingShape" mc:Ignorable="w14 w15 w16se w16cid w16 w16cex w16sdtdh wp14">
   <w:footnote w:type="separator" w:id="-1">
     <w:p>
       <w:pPr>
@@ -8236,7 +7386,7 @@
 </file>
 
 <file path=word/numbering.xml><?xml version="1.0" encoding="utf-8"?>
-<w:numbering xmlns:wpc="http://schemas.microsoft.com/office/word/2010/wordprocessingCanvas" xmlns:cx="http://schemas.microsoft.com/office/drawing/2014/chartex" xmlns:cx1="http://schemas.microsoft.com/office/drawing/2015/9/8/chartex" xmlns:cx2="http://schemas.microsoft.com/office/drawing/2015/10/21/chartex" xmlns:cx3="http://schemas.microsoft.com/office/drawing/2016/5/9/chartex" xmlns:cx4="http://schemas.microsoft.com/office/drawing/2016/5/10/chartex" xmlns:cx5="http://schemas.microsoft.com/office/drawing/2016/5/11/chartex" xmlns:cx6="http://schemas.microsoft.com/office/drawing/2016/5/12/chartex" xmlns:cx7="http://schemas.microsoft.com/office/drawing/2016/5/13/chartex" xmlns:cx8="http://schemas.microsoft.com/office/drawing/2016/5/14/chartex" xmlns:mc="http://schemas.openxmlformats.org/markup-compatibility/2006" xmlns:aink="http://schemas.microsoft.com/office/drawing/2016/ink" xmlns:am3d="http://schemas.microsoft.com/office/drawing/2017/model3d" xmlns:o="urn:schemas-microsoft-com:office:office" xmlns:r="http://schemas.openxmlformats.org/officeDocument/2006/relationships" xmlns:m="http://schemas.openxmlformats.org/officeDocument/2006/math" xmlns:v="urn:schemas-microsoft-com:vml" xmlns:wp14="http://schemas.microsoft.com/office/word/2010/wordprocessingDrawing" xmlns:wp="http://schemas.openxmlformats.org/drawingml/2006/wordprocessingDrawing" xmlns:w10="urn:schemas-microsoft-com:office:word" xmlns:w="http://schemas.openxmlformats.org/wordprocessingml/2006/main" xmlns:w14="http://schemas.microsoft.com/office/word/2010/wordml" xmlns:w15="http://schemas.microsoft.com/office/word/2012/wordml" xmlns:w16cex="http://schemas.microsoft.com/office/word/2018/wordml/cex" xmlns:w16cid="http://schemas.microsoft.com/office/word/2016/wordml/cid" xmlns:w16="http://schemas.microsoft.com/office/word/2018/wordml" xmlns:w16se="http://schemas.microsoft.com/office/word/2015/wordml/symex" xmlns:wpg="http://schemas.microsoft.com/office/word/2010/wordprocessingGroup" xmlns:wpi="http://schemas.microsoft.com/office/word/2010/wordprocessingInk" xmlns:wne="http://schemas.microsoft.com/office/word/2006/wordml" xmlns:wps="http://schemas.microsoft.com/office/word/2010/wordprocessingShape" mc:Ignorable="w14 w15 w16se w16cid w16 w16cex wp14">
+<w:numbering xmlns:wpc="http://schemas.microsoft.com/office/word/2010/wordprocessingCanvas" xmlns:cx="http://schemas.microsoft.com/office/drawing/2014/chartex" xmlns:cx1="http://schemas.microsoft.com/office/drawing/2015/9/8/chartex" xmlns:cx2="http://schemas.microsoft.com/office/drawing/2015/10/21/chartex" xmlns:cx3="http://schemas.microsoft.com/office/drawing/2016/5/9/chartex" xmlns:cx4="http://schemas.microsoft.com/office/drawing/2016/5/10/chartex" xmlns:cx5="http://schemas.microsoft.com/office/drawing/2016/5/11/chartex" xmlns:cx6="http://schemas.microsoft.com/office/drawing/2016/5/12/chartex" xmlns:cx7="http://schemas.microsoft.com/office/drawing/2016/5/13/chartex" xmlns:cx8="http://schemas.microsoft.com/office/drawing/2016/5/14/chartex" xmlns:mc="http://schemas.openxmlformats.org/markup-compatibility/2006" xmlns:aink="http://schemas.microsoft.com/office/drawing/2016/ink" xmlns:am3d="http://schemas.microsoft.com/office/drawing/2017/model3d" xmlns:o="urn:schemas-microsoft-com:office:office" xmlns:r="http://schemas.openxmlformats.org/officeDocument/2006/relationships" xmlns:m="http://schemas.openxmlformats.org/officeDocument/2006/math" xmlns:v="urn:schemas-microsoft-com:vml" xmlns:wp14="http://schemas.microsoft.com/office/word/2010/wordprocessingDrawing" xmlns:wp="http://schemas.openxmlformats.org/drawingml/2006/wordprocessingDrawing" xmlns:w10="urn:schemas-microsoft-com:office:word" xmlns:w="http://schemas.openxmlformats.org/wordprocessingml/2006/main" xmlns:w14="http://schemas.microsoft.com/office/word/2010/wordml" xmlns:w15="http://schemas.microsoft.com/office/word/2012/wordml" xmlns:w16cex="http://schemas.microsoft.com/office/word/2018/wordml/cex" xmlns:w16cid="http://schemas.microsoft.com/office/word/2016/wordml/cid" xmlns:w16="http://schemas.microsoft.com/office/word/2018/wordml" xmlns:w16sdtdh="http://schemas.microsoft.com/office/word/2020/wordml/sdtdatahash" xmlns:w16se="http://schemas.microsoft.com/office/word/2015/wordml/symex" xmlns:wpg="http://schemas.microsoft.com/office/word/2010/wordprocessingGroup" xmlns:wpi="http://schemas.microsoft.com/office/word/2010/wordprocessingInk" xmlns:wne="http://schemas.microsoft.com/office/word/2006/wordml" xmlns:wps="http://schemas.microsoft.com/office/word/2010/wordprocessingShape" mc:Ignorable="w14 w15 w16se w16cid w16 w16cex w16sdtdh wp14">
   <w:abstractNum w:abstractNumId="0" w15:restartNumberingAfterBreak="0">
     <w:nsid w:val="0497321E"/>
     <w:multiLevelType w:val="multilevel"/>
@@ -9727,7 +8877,7 @@
 </file>
 
 <file path=word/styles.xml><?xml version="1.0" encoding="utf-8"?>
-<w:styles xmlns:mc="http://schemas.openxmlformats.org/markup-compatibility/2006" xmlns:r="http://schemas.openxmlformats.org/officeDocument/2006/relationships" xmlns:w="http://schemas.openxmlformats.org/wordprocessingml/2006/main" xmlns:w14="http://schemas.microsoft.com/office/word/2010/wordml" xmlns:w15="http://schemas.microsoft.com/office/word/2012/wordml" xmlns:w16cex="http://schemas.microsoft.com/office/word/2018/wordml/cex" xmlns:w16cid="http://schemas.microsoft.com/office/word/2016/wordml/cid" xmlns:w16="http://schemas.microsoft.com/office/word/2018/wordml" xmlns:w16se="http://schemas.microsoft.com/office/word/2015/wordml/symex" mc:Ignorable="w14 w15 w16se w16cid w16 w16cex">
+<w:styles xmlns:mc="http://schemas.openxmlformats.org/markup-compatibility/2006" xmlns:r="http://schemas.openxmlformats.org/officeDocument/2006/relationships" xmlns:w="http://schemas.openxmlformats.org/wordprocessingml/2006/main" xmlns:w14="http://schemas.microsoft.com/office/word/2010/wordml" xmlns:w15="http://schemas.microsoft.com/office/word/2012/wordml" xmlns:w16cex="http://schemas.microsoft.com/office/word/2018/wordml/cex" xmlns:w16cid="http://schemas.microsoft.com/office/word/2016/wordml/cid" xmlns:w16="http://schemas.microsoft.com/office/word/2018/wordml" xmlns:w16sdtdh="http://schemas.microsoft.com/office/word/2020/wordml/sdtdatahash" xmlns:w16se="http://schemas.microsoft.com/office/word/2015/wordml/symex" mc:Ignorable="w14 w15 w16se w16cid w16 w16cex w16sdtdh">
   <w:docDefaults>
     <w:rPrDefault>
       <w:rPr>
@@ -10711,21 +9861,6 @@
 </file>
 
 <file path=customXml/item1.xml><?xml version="1.0" encoding="utf-8"?>
-<p:properties xmlns:p="http://schemas.microsoft.com/office/2006/metadata/properties" xmlns:xsi="http://www.w3.org/2001/XMLSchema-instance" xmlns:pc="http://schemas.microsoft.com/office/infopath/2007/PartnerControls">
-  <documentManagement/>
-</p:properties>
-</file>
-
-<file path=customXml/item2.xml><?xml version="1.0" encoding="utf-8"?>
-<?mso-contentType ?>
-<FormTemplates xmlns="http://schemas.microsoft.com/sharepoint/v3/contenttype/forms">
-  <Display>DocumentLibraryForm</Display>
-  <Edit>DocumentLibraryForm</Edit>
-  <New>DocumentLibraryForm</New>
-</FormTemplates>
-</file>
-
-<file path=customXml/item3.xml><?xml version="1.0" encoding="utf-8"?>
 <ct:contentTypeSchema xmlns:ct="http://schemas.microsoft.com/office/2006/metadata/contentType" xmlns:ma="http://schemas.microsoft.com/office/2006/metadata/properties/metaAttributes" ct:_="" ma:_="" ma:contentTypeName="Document" ma:contentTypeID="0x010100C405A19523AE2A40B3C448DD649FDF6C" ma:contentTypeVersion="0" ma:contentTypeDescription="Create a new document." ma:contentTypeScope="" ma:versionID="d593623b874930f7f8d9d6aa205afa9e">
   <xsd:schema xmlns:xsd="http://www.w3.org/2001/XMLSchema" xmlns:xs="http://www.w3.org/2001/XMLSchema" xmlns:p="http://schemas.microsoft.com/office/2006/metadata/properties" targetNamespace="http://schemas.microsoft.com/office/2006/metadata/properties" ma:root="true" ma:fieldsID="0967b7be50301903c78f9c39c6fd9af8">
     <xsd:element name="properties">
@@ -10839,10 +9974,32 @@
 </ct:contentTypeSchema>
 </file>
 
+<file path=customXml/item2.xml><?xml version="1.0" encoding="utf-8"?>
+<?mso-contentType ?>
+<FormTemplates xmlns="http://schemas.microsoft.com/sharepoint/v3/contenttype/forms">
+  <Display>DocumentLibraryForm</Display>
+  <Edit>DocumentLibraryForm</Edit>
+  <New>DocumentLibraryForm</New>
+</FormTemplates>
+</file>
+
+<file path=customXml/item3.xml><?xml version="1.0" encoding="utf-8"?>
+<p:properties xmlns:p="http://schemas.microsoft.com/office/2006/metadata/properties" xmlns:xsi="http://www.w3.org/2001/XMLSchema-instance" xmlns:pc="http://schemas.microsoft.com/office/infopath/2007/PartnerControls">
+  <documentManagement/>
+</p:properties>
+</file>
+
 <file path=customXml/itemProps1.xml><?xml version="1.0" encoding="utf-8"?>
-<ds:datastoreItem xmlns:ds="http://schemas.openxmlformats.org/officeDocument/2006/customXml" ds:itemID="{703AF5AF-9A1D-461C-965A-89DC321636DC}">
+<ds:datastoreItem xmlns:ds="http://schemas.openxmlformats.org/officeDocument/2006/customXml" ds:itemID="{51CC6DE6-80B3-4AC2-AF26-2A33DAEB9B05}">
   <ds:schemaRefs>
+    <ds:schemaRef ds:uri="http://schemas.microsoft.com/office/2006/metadata/contentType"/>
+    <ds:schemaRef ds:uri="http://schemas.microsoft.com/office/2006/metadata/properties/metaAttributes"/>
+    <ds:schemaRef ds:uri="http://www.w3.org/2001/XMLSchema"/>
     <ds:schemaRef ds:uri="http://schemas.microsoft.com/office/2006/metadata/properties"/>
+    <ds:schemaRef ds:uri="http://schemas.openxmlformats.org/package/2006/metadata/core-properties"/>
+    <ds:schemaRef ds:uri="http://purl.org/dc/elements/1.1/"/>
+    <ds:schemaRef ds:uri="http://purl.org/dc/terms/"/>
+    <ds:schemaRef ds:uri="http://schemas.microsoft.com/internal/obd"/>
     <ds:schemaRef ds:uri="http://schemas.microsoft.com/office/infopath/2007/PartnerControls"/>
   </ds:schemaRefs>
 </ds:datastoreItem>
@@ -10857,16 +10014,9 @@
 </file>
 
 <file path=customXml/itemProps3.xml><?xml version="1.0" encoding="utf-8"?>
-<ds:datastoreItem xmlns:ds="http://schemas.openxmlformats.org/officeDocument/2006/customXml" ds:itemID="{51CC6DE6-80B3-4AC2-AF26-2A33DAEB9B05}">
+<ds:datastoreItem xmlns:ds="http://schemas.openxmlformats.org/officeDocument/2006/customXml" ds:itemID="{703AF5AF-9A1D-461C-965A-89DC321636DC}">
   <ds:schemaRefs>
-    <ds:schemaRef ds:uri="http://schemas.microsoft.com/office/2006/metadata/contentType"/>
-    <ds:schemaRef ds:uri="http://schemas.microsoft.com/office/2006/metadata/properties/metaAttributes"/>
-    <ds:schemaRef ds:uri="http://www.w3.org/2001/XMLSchema"/>
     <ds:schemaRef ds:uri="http://schemas.microsoft.com/office/2006/metadata/properties"/>
-    <ds:schemaRef ds:uri="http://schemas.openxmlformats.org/package/2006/metadata/core-properties"/>
-    <ds:schemaRef ds:uri="http://purl.org/dc/elements/1.1/"/>
-    <ds:schemaRef ds:uri="http://purl.org/dc/terms/"/>
-    <ds:schemaRef ds:uri="http://schemas.microsoft.com/internal/obd"/>
     <ds:schemaRef ds:uri="http://schemas.microsoft.com/office/infopath/2007/PartnerControls"/>
   </ds:schemaRefs>
 </ds:datastoreItem>

</xml_diff>